<commit_message>
Update Type of kernel and IPC
</commit_message>
<xml_diff>
--- a/Knowledge Systematic.docx
+++ b/Knowledge Systematic.docx
@@ -5605,18 +5605,39 @@
       </w:r>
     </w:p>
     <w:p>
-      <w:r>
+      <w:pPr>
+        <w:rPr>
+          <w:rFonts w:ascii="Arial Rounded MT Bold" w:hAnsi="Arial Rounded MT Bold"/>
+          <w:b/>
+          <w:color w:val="ED7D31" w:themeColor="accent2"/>
+        </w:rPr>
+      </w:pPr>
+      <w:r>
+        <w:rPr>
+          <w:rFonts w:ascii="Arial Rounded MT Bold" w:hAnsi="Arial Rounded MT Bold"/>
+          <w:b/>
+          <w:color w:val="ED7D31" w:themeColor="accent2"/>
+        </w:rPr>
         <w:t>What is Embedded system?</w:t>
       </w:r>
     </w:p>
     <w:p>
       <w:pPr>
         <w:pStyle w:val="ListParagraph"/>
-        <w:numPr>
-          <w:ilvl w:val="0"/>
-          <w:numId w:val="8"/>
-        </w:numPr>
-      </w:pPr>
+        <w:ind w:hanging="360"/>
+      </w:pPr>
+      <w:r>
+        <w:sym w:font="Wingdings" w:char="F0E8"/>
+      </w:r>
+      <w:r>
+        <w:t xml:space="preserve"> </w:t>
+      </w:r>
+      <w:r>
+        <w:t xml:space="preserve"> </w:t>
+      </w:r>
+      <w:r>
+        <w:t xml:space="preserve"> </w:t>
+      </w:r>
       <w:hyperlink r:id="rId9" w:history="1">
         <w:r>
           <w:rPr>
@@ -5652,13 +5673,13 @@
           <w:sz w:val="28"/>
         </w:rPr>
         <w:drawing>
-          <wp:anchor distT="0" distB="0" distL="114300" distR="114300" simplePos="0" relativeHeight="251660288" behindDoc="0" locked="0" layoutInCell="1" allowOverlap="1" wp14:anchorId="7E57B258" wp14:editId="0561C92B">
+          <wp:anchor distT="0" distB="0" distL="114300" distR="114300" simplePos="0" relativeHeight="251660288" behindDoc="0" locked="0" layoutInCell="1" allowOverlap="1" wp14:anchorId="69469267" wp14:editId="536B5FE2">
             <wp:simplePos x="0" y="0"/>
             <wp:positionH relativeFrom="column">
-              <wp:posOffset>2591867</wp:posOffset>
+              <wp:posOffset>2617324</wp:posOffset>
             </wp:positionH>
             <wp:positionV relativeFrom="paragraph">
-              <wp:posOffset>6985</wp:posOffset>
+              <wp:posOffset>164709</wp:posOffset>
             </wp:positionV>
             <wp:extent cx="4263390" cy="1617345"/>
             <wp:effectExtent l="0" t="0" r="3810" b="1905"/>
@@ -5840,6 +5861,13 @@
           <w:rFonts w:ascii="Arial Nova" w:hAnsi="Arial Nova"/>
         </w:rPr>
       </w:pPr>
+    </w:p>
+    <w:p>
+      <w:pPr>
+        <w:rPr>
+          <w:rFonts w:ascii="Arial Nova" w:hAnsi="Arial Nova"/>
+        </w:rPr>
+      </w:pPr>
       <w:r>
         <w:rPr>
           <w:noProof/>
@@ -5847,13 +5875,13 @@
         <mc:AlternateContent>
           <mc:Choice Requires="wps">
             <w:drawing>
-              <wp:anchor distT="0" distB="0" distL="114300" distR="114300" simplePos="0" relativeHeight="251662336" behindDoc="0" locked="0" layoutInCell="1" allowOverlap="1" wp14:anchorId="136F1904" wp14:editId="281F703E">
+              <wp:anchor distT="0" distB="0" distL="114300" distR="114300" simplePos="0" relativeHeight="251662336" behindDoc="0" locked="0" layoutInCell="1" allowOverlap="1" wp14:anchorId="19D7116A" wp14:editId="6AC3C12F">
                 <wp:simplePos x="0" y="0"/>
                 <wp:positionH relativeFrom="page">
-                  <wp:posOffset>4566947</wp:posOffset>
+                  <wp:posOffset>4425803</wp:posOffset>
                 </wp:positionH>
                 <wp:positionV relativeFrom="paragraph">
-                  <wp:posOffset>115097</wp:posOffset>
+                  <wp:posOffset>44010</wp:posOffset>
                 </wp:positionV>
                 <wp:extent cx="2039620" cy="635"/>
                 <wp:effectExtent l="0" t="0" r="0" b="0"/>
@@ -5935,11 +5963,11 @@
           </mc:Choice>
           <mc:Fallback>
             <w:pict>
-              <v:shapetype w14:anchorId="136F1904" id="_x0000_t202" coordsize="21600,21600" o:spt="202" path="m,l,21600r21600,l21600,xe">
+              <v:shapetype w14:anchorId="19D7116A" id="_x0000_t202" coordsize="21600,21600" o:spt="202" path="m,l,21600r21600,l21600,xe">
                 <v:stroke joinstyle="miter"/>
                 <v:path gradientshapeok="t" o:connecttype="rect"/>
               </v:shapetype>
-              <v:shape id="Text Box 3" o:spid="_x0000_s1026" type="#_x0000_t202" style="position:absolute;margin-left:359.6pt;margin-top:9.05pt;width:160.6pt;height:.05pt;z-index:251662336;visibility:visible;mso-wrap-style:square;mso-width-percent:0;mso-wrap-distance-left:9pt;mso-wrap-distance-top:0;mso-wrap-distance-right:9pt;mso-wrap-distance-bottom:0;mso-position-horizontal:absolute;mso-position-horizontal-relative:page;mso-position-vertical:absolute;mso-position-vertical-relative:text;mso-width-percent:0;mso-width-relative:margin;v-text-anchor:top" o:gfxdata="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" stroked="f">
+              <v:shape id="Text Box 3" o:spid="_x0000_s1026" type="#_x0000_t202" style="position:absolute;margin-left:348.5pt;margin-top:3.45pt;width:160.6pt;height:.05pt;z-index:251662336;visibility:visible;mso-wrap-style:square;mso-width-percent:0;mso-wrap-distance-left:9pt;mso-wrap-distance-top:0;mso-wrap-distance-right:9pt;mso-wrap-distance-bottom:0;mso-position-horizontal:absolute;mso-position-horizontal-relative:page;mso-position-vertical:absolute;mso-position-vertical-relative:text;mso-width-percent:0;mso-width-relative:margin;v-text-anchor:top" o:gfxdata="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" stroked="f">
                 <v:textbox style="mso-fit-shape-to-text:t" inset="0,0,0,0">
                   <w:txbxContent>
                     <w:p>
@@ -6109,6 +6137,8 @@
         </w:rPr>
         <w:t>+ Bus data: express data among RAM-CPU-I/O and command RAM-&gt;CPU-I/O.</w:t>
       </w:r>
+      <w:bookmarkStart w:id="13" w:name="_GoBack"/>
+      <w:bookmarkEnd w:id="13"/>
     </w:p>
     <w:p>
       <w:pPr>
@@ -6182,7 +6212,7 @@
           <w:sz w:val="24"/>
         </w:rPr>
       </w:pPr>
-      <w:bookmarkStart w:id="13" w:name="_Toc27857662"/>
+      <w:bookmarkStart w:id="14" w:name="_Toc27857662"/>
       <w:r>
         <w:rPr>
           <w:rFonts w:ascii="Book Antiqua" w:hAnsi="Book Antiqua"/>
@@ -6192,7 +6222,7 @@
         </w:rPr>
         <w:t>Register:</w:t>
       </w:r>
-      <w:bookmarkEnd w:id="13"/>
+      <w:bookmarkEnd w:id="14"/>
     </w:p>
     <w:p>
       <w:pPr>
@@ -6287,7 +6317,7 @@
           <w:sz w:val="24"/>
         </w:rPr>
       </w:pPr>
-      <w:bookmarkStart w:id="14" w:name="_Toc27857663"/>
+      <w:bookmarkStart w:id="15" w:name="_Toc27857663"/>
       <w:r>
         <w:rPr>
           <w:rFonts w:ascii="Book Antiqua" w:hAnsi="Book Antiqua"/>
@@ -6297,7 +6327,7 @@
         </w:rPr>
         <w:t>Virtual memory</w:t>
       </w:r>
-      <w:bookmarkEnd w:id="14"/>
+      <w:bookmarkEnd w:id="15"/>
     </w:p>
     <w:p>
       <w:pPr>
@@ -6423,7 +6453,6 @@
           <w:szCs w:val="23"/>
           <w:shd w:val="clear" w:color="auto" w:fill="FFFFFF"/>
         </w:rPr>
-        <w:lastRenderedPageBreak/>
         <w:t>Virtual address</w:t>
       </w:r>
       <w:r>
@@ -6854,14 +6883,14 @@
           <w:sz w:val="24"/>
         </w:rPr>
       </w:pPr>
-      <w:bookmarkStart w:id="15" w:name="_Toc27857664"/>
+      <w:bookmarkStart w:id="16" w:name="_Toc27857664"/>
       <w:r>
         <w:rPr>
           <w:rFonts w:ascii="Arial Nova" w:hAnsi="Arial Nova"/>
           <w:noProof/>
         </w:rPr>
         <w:drawing>
-          <wp:anchor distT="0" distB="0" distL="114300" distR="114300" simplePos="0" relativeHeight="251671552" behindDoc="0" locked="0" layoutInCell="1" allowOverlap="1" wp14:anchorId="5921C06E" wp14:editId="7EE027DB">
+          <wp:anchor distT="0" distB="0" distL="114300" distR="114300" simplePos="0" relativeHeight="251671552" behindDoc="0" locked="0" layoutInCell="1" allowOverlap="1" wp14:anchorId="3C4F011C" wp14:editId="3DEA6F28">
             <wp:simplePos x="0" y="0"/>
             <wp:positionH relativeFrom="margin">
               <wp:align>right</wp:align>
@@ -6949,7 +6978,7 @@
         </w:rPr>
         <w:t xml:space="preserve"> OS architecture:</w:t>
       </w:r>
-      <w:bookmarkEnd w:id="15"/>
+      <w:bookmarkEnd w:id="16"/>
       <w:r>
         <w:rPr>
           <w:rFonts w:ascii="Book Antiqua" w:hAnsi="Book Antiqua"/>
@@ -7127,7 +7156,7 @@
         <mc:AlternateContent>
           <mc:Choice Requires="wps">
             <w:drawing>
-              <wp:anchor distT="0" distB="0" distL="114300" distR="114300" simplePos="0" relativeHeight="251665408" behindDoc="0" locked="0" layoutInCell="1" allowOverlap="1" wp14:anchorId="7865EBF9" wp14:editId="791AB38D">
+              <wp:anchor distT="0" distB="0" distL="114300" distR="114300" simplePos="0" relativeHeight="251665408" behindDoc="0" locked="0" layoutInCell="1" allowOverlap="1" wp14:anchorId="65B71F28" wp14:editId="3D332244">
                 <wp:simplePos x="0" y="0"/>
                 <wp:positionH relativeFrom="margin">
                   <wp:posOffset>3887932</wp:posOffset>
@@ -7175,10 +7204,7 @@
                               <w:fldChar w:fldCharType="begin"/>
                             </w:r>
                             <w:r>
-                              <w:instrText xml:space="preserve"> SEQ Figure \* ARABI</w:instrText>
-                            </w:r>
-                            <w:r>
-                              <w:instrText xml:space="preserve">C </w:instrText>
+                              <w:instrText xml:space="preserve"> SEQ Figure \* ARABIC </w:instrText>
                             </w:r>
                             <w:r>
                               <w:fldChar w:fldCharType="separate"/>
@@ -7221,7 +7247,7 @@
           </mc:Choice>
           <mc:Fallback>
             <w:pict>
-              <v:shape w14:anchorId="7865EBF9" id="Text Box 6" o:spid="_x0000_s1027" type="#_x0000_t202" style="position:absolute;left:0;text-align:left;margin-left:306.15pt;margin-top:22.9pt;width:197.25pt;height:.05pt;z-index:251665408;visibility:visible;mso-wrap-style:square;mso-width-percent:0;mso-wrap-distance-left:9pt;mso-wrap-distance-top:0;mso-wrap-distance-right:9pt;mso-wrap-distance-bottom:0;mso-position-horizontal:absolute;mso-position-horizontal-relative:margin;mso-position-vertical:absolute;mso-position-vertical-relative:text;mso-width-percent:0;mso-width-relative:margin;v-text-anchor:top" o:gfxdata="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" stroked="f">
+              <v:shape w14:anchorId="65B71F28" id="Text Box 6" o:spid="_x0000_s1027" type="#_x0000_t202" style="position:absolute;left:0;text-align:left;margin-left:306.15pt;margin-top:22.9pt;width:197.25pt;height:.05pt;z-index:251665408;visibility:visible;mso-wrap-style:square;mso-width-percent:0;mso-wrap-distance-left:9pt;mso-wrap-distance-top:0;mso-wrap-distance-right:9pt;mso-wrap-distance-bottom:0;mso-position-horizontal:absolute;mso-position-horizontal-relative:margin;mso-position-vertical:absolute;mso-position-vertical-relative:text;mso-width-percent:0;mso-width-relative:margin;v-text-anchor:top" o:gfxdata="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" stroked="f">
                 <v:textbox style="mso-fit-shape-to-text:t" inset="0,0,0,0">
                   <w:txbxContent>
                     <w:p>
@@ -7238,10 +7264,7 @@
                         <w:fldChar w:fldCharType="begin"/>
                       </w:r>
                       <w:r>
-                        <w:instrText xml:space="preserve"> SEQ Figure \* ARABI</w:instrText>
-                      </w:r>
-                      <w:r>
-                        <w:instrText xml:space="preserve">C </w:instrText>
+                        <w:instrText xml:space="preserve"> SEQ Figure \* ARABIC </w:instrText>
                       </w:r>
                       <w:r>
                         <w:fldChar w:fldCharType="separate"/>
@@ -7319,7 +7342,7 @@
           <w:sz w:val="24"/>
         </w:rPr>
       </w:pPr>
-      <w:bookmarkStart w:id="16" w:name="_Toc27857665"/>
+      <w:bookmarkStart w:id="17" w:name="_Toc27857665"/>
       <w:r>
         <w:rPr>
           <w:rFonts w:ascii="Book Antiqua" w:hAnsi="Book Antiqua"/>
@@ -7327,9 +7350,58 @@
           <w:color w:val="C00000"/>
           <w:sz w:val="24"/>
         </w:rPr>
-        <w:t>Linux kernel:</w:t>
-      </w:r>
-      <w:bookmarkEnd w:id="16"/>
+        <w:t>GNU</w:t>
+      </w:r>
+    </w:p>
+    <w:p/>
+    <w:p/>
+    <w:p/>
+    <w:p/>
+    <w:p/>
+    <w:p/>
+    <w:p/>
+    <w:p/>
+    <w:p/>
+    <w:p/>
+    <w:p/>
+    <w:p/>
+    <w:p/>
+    <w:p/>
+    <w:p>
+      <w:pPr>
+        <w:pStyle w:val="Heading2"/>
+        <w:numPr>
+          <w:ilvl w:val="1"/>
+          <w:numId w:val="10"/>
+        </w:numPr>
+        <w:ind w:left="540" w:hanging="270"/>
+        <w:rPr>
+          <w:rFonts w:ascii="Book Antiqua" w:hAnsi="Book Antiqua"/>
+          <w:b/>
+          <w:color w:val="C00000"/>
+          <w:sz w:val="24"/>
+        </w:rPr>
+      </w:pPr>
+      <w:r>
+        <w:rPr>
+          <w:rFonts w:ascii="Book Antiqua" w:hAnsi="Book Antiqua"/>
+          <w:b/>
+          <w:color w:val="C00000"/>
+          <w:sz w:val="24"/>
+        </w:rPr>
+        <w:lastRenderedPageBreak/>
+        <w:t>Linu</w:t>
+      </w:r>
+      <w:r>
+        <w:rPr>
+          <w:rFonts w:ascii="Book Antiqua" w:hAnsi="Book Antiqua"/>
+          <w:b/>
+          <w:color w:val="C00000"/>
+          <w:sz w:val="24"/>
+        </w:rPr>
+        <w:t>x kernel:</w:t>
+      </w:r>
+      <w:bookmarkEnd w:id="17"/>
     </w:p>
     <w:p>
       <w:pPr>
@@ -7367,15 +7439,6 @@
     <w:p>
       <w:pPr>
         <w:pStyle w:val="ListParagraph"/>
-        <w:ind w:left="450"/>
-        <w:rPr>
-          <w:rFonts w:ascii="Arial Nova" w:hAnsi="Arial Nova"/>
-        </w:rPr>
-      </w:pPr>
-    </w:p>
-    <w:p>
-      <w:pPr>
-        <w:pStyle w:val="ListParagraph"/>
         <w:numPr>
           <w:ilvl w:val="0"/>
           <w:numId w:val="3"/>
@@ -7411,13 +7474,13 @@
         <mc:AlternateContent>
           <mc:Choice Requires="wps">
             <w:drawing>
-              <wp:anchor distT="0" distB="0" distL="114300" distR="114300" simplePos="0" relativeHeight="251674624" behindDoc="0" locked="0" layoutInCell="1" allowOverlap="1" wp14:anchorId="1067316B" wp14:editId="61DF9FD3">
+              <wp:anchor distT="0" distB="0" distL="114300" distR="114300" simplePos="0" relativeHeight="251674624" behindDoc="0" locked="0" layoutInCell="1" allowOverlap="1" wp14:anchorId="6DB65148" wp14:editId="06593B69">
                 <wp:simplePos x="0" y="0"/>
                 <wp:positionH relativeFrom="column">
-                  <wp:posOffset>2202007</wp:posOffset>
+                  <wp:posOffset>2280089</wp:posOffset>
                 </wp:positionH>
                 <wp:positionV relativeFrom="paragraph">
-                  <wp:posOffset>3244850</wp:posOffset>
+                  <wp:posOffset>3569873</wp:posOffset>
                 </wp:positionV>
                 <wp:extent cx="1689735" cy="228600"/>
                 <wp:effectExtent l="0" t="0" r="5715" b="0"/>
@@ -7502,7 +7565,7 @@
           </mc:Choice>
           <mc:Fallback>
             <w:pict>
-              <v:shape w14:anchorId="1067316B" id="Text Box 11" o:spid="_x0000_s1028" type="#_x0000_t202" style="position:absolute;left:0;text-align:left;margin-left:173.4pt;margin-top:255.5pt;width:133.05pt;height:18pt;z-index:251674624;visibility:visible;mso-wrap-style:square;mso-width-percent:0;mso-height-percent:0;mso-wrap-distance-left:9pt;mso-wrap-distance-top:0;mso-wrap-distance-right:9pt;mso-wrap-distance-bottom:0;mso-position-horizontal:absolute;mso-position-horizontal-relative:text;mso-position-vertical:absolute;mso-position-vertical-relative:text;mso-width-percent:0;mso-height-percent:0;mso-width-relative:margin;mso-height-relative:margin;v-text-anchor:top" o:gfxdata="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" stroked="f">
+              <v:shape w14:anchorId="6DB65148" id="Text Box 11" o:spid="_x0000_s1028" type="#_x0000_t202" style="position:absolute;left:0;text-align:left;margin-left:179.55pt;margin-top:281.1pt;width:133.05pt;height:18pt;z-index:251674624;visibility:visible;mso-wrap-style:square;mso-width-percent:0;mso-height-percent:0;mso-wrap-distance-left:9pt;mso-wrap-distance-top:0;mso-wrap-distance-right:9pt;mso-wrap-distance-bottom:0;mso-position-horizontal:absolute;mso-position-horizontal-relative:text;mso-position-vertical:absolute;mso-position-vertical-relative:text;mso-width-percent:0;mso-height-percent:0;mso-width-relative:margin;mso-height-relative:margin;v-text-anchor:top" o:gfxdata="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" stroked="f">
                 <v:textbox inset="0,0,0,0">
                   <w:txbxContent>
                     <w:p>
@@ -7553,16 +7616,16 @@
           <w:noProof/>
         </w:rPr>
         <w:drawing>
-          <wp:anchor distT="0" distB="0" distL="114300" distR="114300" simplePos="0" relativeHeight="251672576" behindDoc="0" locked="0" layoutInCell="1" allowOverlap="1" wp14:anchorId="5B034634" wp14:editId="27A92FF4">
+          <wp:anchor distT="0" distB="0" distL="114300" distR="114300" simplePos="0" relativeHeight="251672576" behindDoc="0" locked="0" layoutInCell="1" allowOverlap="1" wp14:anchorId="2848CF30" wp14:editId="0C412614">
             <wp:simplePos x="0" y="0"/>
             <wp:positionH relativeFrom="column">
-              <wp:posOffset>865389</wp:posOffset>
+              <wp:posOffset>1098452</wp:posOffset>
             </wp:positionH>
             <wp:positionV relativeFrom="paragraph">
-              <wp:posOffset>218497</wp:posOffset>
+              <wp:posOffset>257419</wp:posOffset>
             </wp:positionV>
-            <wp:extent cx="4412673" cy="2941782"/>
-            <wp:effectExtent l="0" t="0" r="6985" b="0"/>
+            <wp:extent cx="5038090" cy="3358515"/>
+            <wp:effectExtent l="0" t="0" r="0" b="0"/>
             <wp:wrapTopAndBottom/>
             <wp:docPr id="10" name="Picture 10"/>
             <wp:cNvGraphicFramePr>
@@ -7590,7 +7653,7 @@
                   <pic:spPr>
                     <a:xfrm>
                       <a:off x="0" y="0"/>
-                      <a:ext cx="4412673" cy="2941782"/>
+                      <a:ext cx="5038090" cy="3358515"/>
                     </a:xfrm>
                     <a:prstGeom prst="rect">
                       <a:avLst/>
@@ -7599,6 +7662,12 @@
                 </pic:pic>
               </a:graphicData>
             </a:graphic>
+            <wp14:sizeRelH relativeFrom="margin">
+              <wp14:pctWidth>0</wp14:pctWidth>
+            </wp14:sizeRelH>
+            <wp14:sizeRelV relativeFrom="margin">
+              <wp14:pctHeight>0</wp14:pctHeight>
+            </wp14:sizeRelV>
           </wp:anchor>
         </w:drawing>
       </w:r>
@@ -7616,6 +7685,282 @@
           <w:i/>
         </w:rPr>
       </w:pPr>
+    </w:p>
+    <w:p>
+      <w:pPr>
+        <w:pStyle w:val="ListParagraph"/>
+        <w:numPr>
+          <w:ilvl w:val="0"/>
+          <w:numId w:val="3"/>
+        </w:numPr>
+        <w:rPr>
+          <w:rFonts w:ascii="Arial Nova" w:hAnsi="Arial Nova"/>
+          <w:i/>
+        </w:rPr>
+      </w:pPr>
+      <w:r>
+        <w:rPr>
+          <w:b/>
+          <w:noProof/>
+        </w:rPr>
+        <w:drawing>
+          <wp:anchor distT="0" distB="0" distL="114300" distR="114300" simplePos="0" relativeHeight="251675648" behindDoc="1" locked="0" layoutInCell="1" allowOverlap="1" wp14:anchorId="3A5E853D" wp14:editId="572A42EF">
+            <wp:simplePos x="0" y="0"/>
+            <wp:positionH relativeFrom="margin">
+              <wp:align>right</wp:align>
+            </wp:positionH>
+            <wp:positionV relativeFrom="paragraph">
+              <wp:posOffset>239395</wp:posOffset>
+            </wp:positionV>
+            <wp:extent cx="7303770" cy="2546985"/>
+            <wp:effectExtent l="0" t="0" r="0" b="5715"/>
+            <wp:wrapTight wrapText="bothSides">
+              <wp:wrapPolygon edited="0">
+                <wp:start x="0" y="0"/>
+                <wp:lineTo x="0" y="21487"/>
+                <wp:lineTo x="21521" y="21487"/>
+                <wp:lineTo x="21521" y="0"/>
+                <wp:lineTo x="0" y="0"/>
+              </wp:wrapPolygon>
+            </wp:wrapTight>
+            <wp:docPr id="4" name="Picture 4" descr="http://hoangit.org/wp-content/uploads/2016/09/kernel-phien-ban.png"/>
+            <wp:cNvGraphicFramePr>
+              <a:graphicFrameLocks xmlns:a="http://schemas.openxmlformats.org/drawingml/2006/main" noChangeAspect="1"/>
+            </wp:cNvGraphicFramePr>
+            <a:graphic xmlns:a="http://schemas.openxmlformats.org/drawingml/2006/main">
+              <a:graphicData uri="http://schemas.openxmlformats.org/drawingml/2006/picture">
+                <pic:pic xmlns:pic="http://schemas.openxmlformats.org/drawingml/2006/picture">
+                  <pic:nvPicPr>
+                    <pic:cNvPr id="0" name="Picture 1" descr="http://hoangit.org/wp-content/uploads/2016/09/kernel-phien-ban.png"/>
+                    <pic:cNvPicPr>
+                      <a:picLocks noChangeAspect="1" noChangeArrowheads="1"/>
+                    </pic:cNvPicPr>
+                  </pic:nvPicPr>
+                  <pic:blipFill>
+                    <a:blip r:embed="rId20">
+                      <a:extLst>
+                        <a:ext uri="{28A0092B-C50C-407E-A947-70E740481C1C}">
+                          <a14:useLocalDpi xmlns:a14="http://schemas.microsoft.com/office/drawing/2010/main" val="0"/>
+                        </a:ext>
+                      </a:extLst>
+                    </a:blip>
+                    <a:srcRect/>
+                    <a:stretch>
+                      <a:fillRect/>
+                    </a:stretch>
+                  </pic:blipFill>
+                  <pic:spPr bwMode="auto">
+                    <a:xfrm>
+                      <a:off x="0" y="0"/>
+                      <a:ext cx="7303770" cy="2546985"/>
+                    </a:xfrm>
+                    <a:prstGeom prst="rect">
+                      <a:avLst/>
+                    </a:prstGeom>
+                    <a:noFill/>
+                    <a:ln>
+                      <a:noFill/>
+                    </a:ln>
+                  </pic:spPr>
+                </pic:pic>
+              </a:graphicData>
+            </a:graphic>
+            <wp14:sizeRelH relativeFrom="margin">
+              <wp14:pctWidth>0</wp14:pctWidth>
+            </wp14:sizeRelH>
+            <wp14:sizeRelV relativeFrom="margin">
+              <wp14:pctHeight>0</wp14:pctHeight>
+            </wp14:sizeRelV>
+          </wp:anchor>
+        </w:drawing>
+      </w:r>
+      <w:r>
+        <w:rPr>
+          <w:rFonts w:ascii="Arial Nova" w:hAnsi="Arial Nova"/>
+          <w:b/>
+          <w:i/>
+        </w:rPr>
+        <w:t>3 Types of Kernel</w:t>
+      </w:r>
+      <w:r>
+        <w:rPr>
+          <w:rFonts w:ascii="Arial Nova" w:hAnsi="Arial Nova"/>
+          <w:i/>
+        </w:rPr>
+        <w:t>:</w:t>
+      </w:r>
+      <w:r>
+        <w:rPr>
+          <w:rFonts w:ascii="Arial Nova" w:hAnsi="Arial Nova"/>
+          <w:i/>
+        </w:rPr>
+        <w:t xml:space="preserve"> D</w:t>
+      </w:r>
+      <w:r>
+        <w:rPr>
+          <w:rFonts w:ascii="Calibri" w:hAnsi="Calibri" w:cs="Calibri"/>
+          <w:i/>
+        </w:rPr>
+        <w:t>ự</w:t>
+      </w:r>
+      <w:r>
+        <w:rPr>
+          <w:rFonts w:ascii="Arial Nova" w:hAnsi="Arial Nova"/>
+          <w:i/>
+        </w:rPr>
+        <w:t>a vào m</w:t>
+      </w:r>
+      <w:r>
+        <w:rPr>
+          <w:rFonts w:ascii="Calibri" w:hAnsi="Calibri" w:cs="Calibri"/>
+          <w:i/>
+        </w:rPr>
+        <w:t>ứ</w:t>
+      </w:r>
+      <w:r>
+        <w:rPr>
+          <w:rFonts w:ascii="Arial Nova" w:hAnsi="Arial Nova"/>
+          <w:i/>
+        </w:rPr>
+        <w:t>c đ</w:t>
+      </w:r>
+      <w:r>
+        <w:rPr>
+          <w:rFonts w:ascii="Calibri" w:hAnsi="Calibri" w:cs="Calibri"/>
+          <w:i/>
+        </w:rPr>
+        <w:t>ộ</w:t>
+      </w:r>
+      <w:r>
+        <w:rPr>
+          <w:rFonts w:ascii="Arial Nova" w:hAnsi="Arial Nova"/>
+          <w:i/>
+        </w:rPr>
+        <w:t xml:space="preserve"> can thi</w:t>
+      </w:r>
+      <w:r>
+        <w:rPr>
+          <w:rFonts w:ascii="Calibri" w:hAnsi="Calibri" w:cs="Calibri"/>
+          <w:i/>
+        </w:rPr>
+        <w:t>ệ</w:t>
+      </w:r>
+      <w:r>
+        <w:rPr>
+          <w:rFonts w:ascii="Arial Nova" w:hAnsi="Arial Nova"/>
+          <w:i/>
+        </w:rPr>
+        <w:t>p c</w:t>
+      </w:r>
+      <w:r>
+        <w:rPr>
+          <w:rFonts w:ascii="Calibri" w:hAnsi="Calibri" w:cs="Calibri"/>
+          <w:i/>
+        </w:rPr>
+        <w:t>ủ</w:t>
+      </w:r>
+      <w:r>
+        <w:rPr>
+          <w:rFonts w:ascii="Arial Nova" w:hAnsi="Arial Nova"/>
+          <w:i/>
+        </w:rPr>
+        <w:t xml:space="preserve">a Kernel </w:t>
+      </w:r>
+      <w:r>
+        <w:rPr>
+          <w:rFonts w:ascii="Arial Nova" w:hAnsi="Arial Nova"/>
+          <w:i/>
+        </w:rPr>
+        <w:t>(% CPU in Kernel mode)</w:t>
+      </w:r>
+    </w:p>
+    <w:p>
+      <w:pPr>
+        <w:pStyle w:val="ListParagraph"/>
+      </w:pPr>
+    </w:p>
+    <w:p>
+      <w:pPr>
+        <w:pStyle w:val="ListParagraph"/>
+        <w:numPr>
+          <w:ilvl w:val="1"/>
+          <w:numId w:val="3"/>
+        </w:numPr>
+        <w:rPr>
+          <w:rFonts w:ascii="Arial Nova" w:hAnsi="Arial Nova"/>
+          <w:i/>
+        </w:rPr>
+      </w:pPr>
+      <w:hyperlink r:id="rId21" w:anchor="linux" w:history="1">
+        <w:r>
+          <w:rPr>
+            <w:rStyle w:val="Strong"/>
+            <w:rFonts w:ascii="Arial" w:hAnsi="Arial" w:cs="Arial"/>
+            <w:color w:val="386FA7"/>
+            <w:shd w:val="clear" w:color="auto" w:fill="FFFFFF"/>
+          </w:rPr>
+          <w:t>Hệ điều hành Linux</w:t>
+        </w:r>
+      </w:hyperlink>
+      <w:r>
+        <w:rPr>
+          <w:rFonts w:ascii="Arial" w:hAnsi="Arial" w:cs="Arial"/>
+          <w:color w:val="919191"/>
+          <w:shd w:val="clear" w:color="auto" w:fill="FFFFFF"/>
+        </w:rPr>
+        <w:t xml:space="preserve"> sử dụng Kernel Monolithic </w:t>
+      </w:r>
+    </w:p>
+    <w:p>
+      <w:pPr>
+        <w:pStyle w:val="ListParagraph"/>
+        <w:numPr>
+          <w:ilvl w:val="1"/>
+          <w:numId w:val="3"/>
+        </w:numPr>
+        <w:rPr>
+          <w:rFonts w:ascii="Arial Nova" w:hAnsi="Arial Nova"/>
+          <w:i/>
+        </w:rPr>
+      </w:pPr>
+      <w:hyperlink r:id="rId22" w:anchor="macos" w:history="1">
+        <w:r>
+          <w:rPr>
+            <w:rStyle w:val="Strong"/>
+            <w:rFonts w:ascii="Arial" w:hAnsi="Arial" w:cs="Arial"/>
+            <w:color w:val="386FA7"/>
+            <w:shd w:val="clear" w:color="auto" w:fill="FFFFFF"/>
+          </w:rPr>
+          <w:t>Hệ điều hành MacOS</w:t>
+        </w:r>
+      </w:hyperlink>
+      <w:r>
+        <w:rPr>
+          <w:rFonts w:ascii="Arial" w:hAnsi="Arial" w:cs="Arial"/>
+          <w:color w:val="919191"/>
+          <w:shd w:val="clear" w:color="auto" w:fill="FFFFFF"/>
+        </w:rPr>
+        <w:t> (XNU) và </w:t>
+      </w:r>
+      <w:hyperlink r:id="rId23" w:anchor="windown" w:history="1">
+        <w:r>
+          <w:rPr>
+            <w:rStyle w:val="Strong"/>
+            <w:rFonts w:ascii="Arial" w:hAnsi="Arial" w:cs="Arial"/>
+            <w:color w:val="386FA7"/>
+            <w:shd w:val="clear" w:color="auto" w:fill="FFFFFF"/>
+          </w:rPr>
+          <w:t>Hệ điều hành Windows</w:t>
+        </w:r>
+      </w:hyperlink>
+      <w:r>
+        <w:rPr>
+          <w:rFonts w:ascii="Arial" w:hAnsi="Arial" w:cs="Arial"/>
+          <w:color w:val="919191"/>
+          <w:shd w:val="clear" w:color="auto" w:fill="FFFFFF"/>
+        </w:rPr>
+        <w:t> 7 sử dụng Kernel Hybrid.</w:t>
+      </w:r>
     </w:p>
     <w:p>
       <w:pPr>
@@ -7632,7 +7977,7 @@
           <w:sz w:val="24"/>
         </w:rPr>
       </w:pPr>
-      <w:bookmarkStart w:id="17" w:name="_Toc27857666"/>
+      <w:bookmarkStart w:id="18" w:name="_Toc27857666"/>
       <w:r>
         <w:rPr>
           <w:rFonts w:ascii="Book Antiqua" w:hAnsi="Book Antiqua"/>
@@ -7641,9 +7986,8 @@
           <w:sz w:val="24"/>
         </w:rPr>
         <w:lastRenderedPageBreak/>
-        <w:t>Bootloader:</w:t>
-      </w:r>
-      <w:bookmarkEnd w:id="17"/>
+        <w:t>Inter-Process communicate (IPC)</w:t>
+      </w:r>
     </w:p>
     <w:p>
       <w:pPr>
@@ -7652,8 +7996,598 @@
           <w:ilvl w:val="0"/>
           <w:numId w:val="3"/>
         </w:numPr>
+        <w:ind w:left="540"/>
+      </w:pPr>
+      <w:r>
+        <w:t xml:space="preserve">Refer: </w:t>
+      </w:r>
+      <w:hyperlink r:id="rId24" w:history="1">
+        <w:r>
+          <w:rPr>
+            <w:rStyle w:val="Hyperlink"/>
+          </w:rPr>
+          <w:t>https://kipalog.com/posts/Tong-quan-ve-giao-tiep-lien-tien-trinh---Interprocess-communication--IPC</w:t>
+        </w:r>
+      </w:hyperlink>
+    </w:p>
+    <w:p>
+      <w:r>
+        <w:rPr>
+          <w:b/>
+          <w:noProof/>
+        </w:rPr>
+        <w:drawing>
+          <wp:anchor distT="0" distB="0" distL="114300" distR="114300" simplePos="0" relativeHeight="251676672" behindDoc="1" locked="0" layoutInCell="1" allowOverlap="1" wp14:anchorId="0B56B97F" wp14:editId="1916FB7B">
+            <wp:simplePos x="0" y="0"/>
+            <wp:positionH relativeFrom="page">
+              <wp:posOffset>1326173</wp:posOffset>
+            </wp:positionH>
+            <wp:positionV relativeFrom="paragraph">
+              <wp:posOffset>8255</wp:posOffset>
+            </wp:positionV>
+            <wp:extent cx="5292725" cy="5788025"/>
+            <wp:effectExtent l="0" t="0" r="3175" b="3175"/>
+            <wp:wrapThrough wrapText="bothSides">
+              <wp:wrapPolygon edited="0">
+                <wp:start x="0" y="0"/>
+                <wp:lineTo x="0" y="21541"/>
+                <wp:lineTo x="21535" y="21541"/>
+                <wp:lineTo x="21535" y="0"/>
+                <wp:lineTo x="0" y="0"/>
+              </wp:wrapPolygon>
+            </wp:wrapThrough>
+            <wp:docPr id="5" name="Picture 5" descr="https://s3-ap-southeast-1.amazonaws.com/kipalog.com/97qdwkg1rl_image.png"/>
+            <wp:cNvGraphicFramePr>
+              <a:graphicFrameLocks xmlns:a="http://schemas.openxmlformats.org/drawingml/2006/main" noChangeAspect="1"/>
+            </wp:cNvGraphicFramePr>
+            <a:graphic xmlns:a="http://schemas.openxmlformats.org/drawingml/2006/main">
+              <a:graphicData uri="http://schemas.openxmlformats.org/drawingml/2006/picture">
+                <pic:pic xmlns:pic="http://schemas.openxmlformats.org/drawingml/2006/picture">
+                  <pic:nvPicPr>
+                    <pic:cNvPr id="0" name="Picture 3" descr="https://s3-ap-southeast-1.amazonaws.com/kipalog.com/97qdwkg1rl_image.png"/>
+                    <pic:cNvPicPr>
+                      <a:picLocks noChangeAspect="1" noChangeArrowheads="1"/>
+                    </pic:cNvPicPr>
+                  </pic:nvPicPr>
+                  <pic:blipFill>
+                    <a:blip r:embed="rId25">
+                      <a:extLst>
+                        <a:ext uri="{28A0092B-C50C-407E-A947-70E740481C1C}">
+                          <a14:useLocalDpi xmlns:a14="http://schemas.microsoft.com/office/drawing/2010/main" val="0"/>
+                        </a:ext>
+                      </a:extLst>
+                    </a:blip>
+                    <a:srcRect/>
+                    <a:stretch>
+                      <a:fillRect/>
+                    </a:stretch>
+                  </pic:blipFill>
+                  <pic:spPr bwMode="auto">
+                    <a:xfrm>
+                      <a:off x="0" y="0"/>
+                      <a:ext cx="5292725" cy="5788025"/>
+                    </a:xfrm>
+                    <a:prstGeom prst="rect">
+                      <a:avLst/>
+                    </a:prstGeom>
+                    <a:noFill/>
+                    <a:ln>
+                      <a:noFill/>
+                    </a:ln>
+                  </pic:spPr>
+                </pic:pic>
+              </a:graphicData>
+            </a:graphic>
+            <wp14:sizeRelH relativeFrom="margin">
+              <wp14:pctWidth>0</wp14:pctWidth>
+            </wp14:sizeRelH>
+            <wp14:sizeRelV relativeFrom="margin">
+              <wp14:pctHeight>0</wp14:pctHeight>
+            </wp14:sizeRelV>
+          </wp:anchor>
+        </w:drawing>
+      </w:r>
+    </w:p>
+    <w:p/>
+    <w:p/>
+    <w:p/>
+    <w:p/>
+    <w:p/>
+    <w:p/>
+    <w:p/>
+    <w:p/>
+    <w:p/>
+    <w:p/>
+    <w:p/>
+    <w:p/>
+    <w:p/>
+    <w:p/>
+    <w:p/>
+    <w:p/>
+    <w:p/>
+    <w:p/>
+    <w:p/>
+    <w:p/>
+    <w:p>
+      <w:pPr>
+        <w:pStyle w:val="ListParagraph"/>
+        <w:numPr>
+          <w:ilvl w:val="0"/>
+          <w:numId w:val="3"/>
+        </w:numPr>
+        <w:ind w:left="540"/>
+      </w:pPr>
+      <w:r>
+        <w:rPr>
+          <w:b/>
+        </w:rPr>
+        <w:t>3 Main Type:</w:t>
+      </w:r>
+    </w:p>
+    <w:p>
+      <w:pPr>
+        <w:numPr>
+          <w:ilvl w:val="2"/>
+          <w:numId w:val="3"/>
+        </w:numPr>
+        <w:spacing w:before="100" w:beforeAutospacing="1" w:after="100" w:afterAutospacing="1" w:line="240" w:lineRule="auto"/>
+        <w:ind w:left="540" w:hanging="180"/>
+        <w:rPr>
+          <w:rFonts w:ascii="Arial Nova" w:hAnsi="Arial Nova"/>
+        </w:rPr>
+      </w:pPr>
+      <w:r>
+        <w:rPr>
+          <w:rFonts w:ascii="Arial Nova" w:hAnsi="Arial Nova"/>
+        </w:rPr>
+        <w:t>Communication: Dùng đ</w:t>
+      </w:r>
+      <w:r>
+        <w:rPr>
+          <w:rFonts w:ascii="Calibri" w:hAnsi="Calibri" w:cs="Calibri"/>
+        </w:rPr>
+        <w:t>ể</w:t>
+      </w:r>
+      <w:r>
+        <w:rPr>
+          <w:rFonts w:ascii="Arial Nova" w:hAnsi="Arial Nova"/>
+        </w:rPr>
+        <w:t xml:space="preserve"> trao đ</w:t>
+      </w:r>
+      <w:r>
+        <w:rPr>
+          <w:rFonts w:ascii="Calibri" w:hAnsi="Calibri" w:cs="Calibri"/>
+        </w:rPr>
+        <w:t>ổ</w:t>
+      </w:r>
+      <w:r>
+        <w:rPr>
+          <w:rFonts w:ascii="Arial Nova" w:hAnsi="Arial Nova"/>
+        </w:rPr>
+        <w:t>i d</w:t>
+      </w:r>
+      <w:r>
+        <w:rPr>
+          <w:rFonts w:ascii="Calibri" w:hAnsi="Calibri" w:cs="Calibri"/>
+        </w:rPr>
+        <w:t>ữ</w:t>
+      </w:r>
+      <w:r>
+        <w:rPr>
+          <w:rFonts w:ascii="Arial Nova" w:hAnsi="Arial Nova"/>
+        </w:rPr>
+        <w:t xml:space="preserve"> li</w:t>
+      </w:r>
+      <w:r>
+        <w:rPr>
+          <w:rFonts w:ascii="Calibri" w:hAnsi="Calibri" w:cs="Calibri"/>
+        </w:rPr>
+        <w:t>ệ</w:t>
+      </w:r>
+      <w:r>
+        <w:rPr>
+          <w:rFonts w:ascii="Arial Nova" w:hAnsi="Arial Nova"/>
+        </w:rPr>
+        <w:t>u gi</w:t>
+      </w:r>
+      <w:r>
+        <w:rPr>
+          <w:rFonts w:ascii="Calibri" w:hAnsi="Calibri" w:cs="Calibri"/>
+        </w:rPr>
+        <w:t>ữ</w:t>
+      </w:r>
+      <w:r>
+        <w:rPr>
+          <w:rFonts w:ascii="Arial Nova" w:hAnsi="Arial Nova"/>
+        </w:rPr>
+        <w:t>a các process.</w:t>
+      </w:r>
+    </w:p>
+    <w:p>
+      <w:pPr>
+        <w:numPr>
+          <w:ilvl w:val="2"/>
+          <w:numId w:val="3"/>
+        </w:numPr>
+        <w:spacing w:before="100" w:beforeAutospacing="1" w:after="100" w:afterAutospacing="1" w:line="240" w:lineRule="auto"/>
+        <w:ind w:left="540" w:hanging="180"/>
+        <w:rPr>
+          <w:rFonts w:ascii="Arial Nova" w:hAnsi="Arial Nova"/>
+        </w:rPr>
+      </w:pPr>
+      <w:r>
+        <w:rPr>
+          <w:rFonts w:ascii="Arial Nova" w:hAnsi="Arial Nova"/>
+        </w:rPr>
+        <w:t>Synchronization: Hoạt đ</w:t>
+      </w:r>
+      <w:r>
+        <w:rPr>
+          <w:rFonts w:ascii="Calibri" w:hAnsi="Calibri" w:cs="Calibri"/>
+        </w:rPr>
+        <w:t>ộ</w:t>
+      </w:r>
+      <w:r>
+        <w:rPr>
+          <w:rFonts w:ascii="Arial Nova" w:hAnsi="Arial Nova"/>
+        </w:rPr>
+        <w:t>ng đ</w:t>
+      </w:r>
+      <w:r>
+        <w:rPr>
+          <w:rFonts w:ascii="Calibri" w:hAnsi="Calibri" w:cs="Calibri"/>
+        </w:rPr>
+        <w:t>ồ</w:t>
+      </w:r>
+      <w:r>
+        <w:rPr>
+          <w:rFonts w:ascii="Arial Nova" w:hAnsi="Arial Nova"/>
+        </w:rPr>
+        <w:t>ng b</w:t>
+      </w:r>
+      <w:r>
+        <w:rPr>
+          <w:rFonts w:ascii="Calibri" w:hAnsi="Calibri" w:cs="Calibri"/>
+        </w:rPr>
+        <w:t>ộ</w:t>
+      </w:r>
+      <w:r>
+        <w:rPr>
+          <w:rFonts w:ascii="Arial Nova" w:hAnsi="Arial Nova"/>
+        </w:rPr>
+        <w:t xml:space="preserve"> gi</w:t>
+      </w:r>
+      <w:r>
+        <w:rPr>
+          <w:rFonts w:ascii="Calibri" w:hAnsi="Calibri" w:cs="Calibri"/>
+        </w:rPr>
+        <w:t>ữ</w:t>
+      </w:r>
+      <w:r>
+        <w:rPr>
+          <w:rFonts w:ascii="Arial Nova" w:hAnsi="Arial Nova"/>
+        </w:rPr>
+        <w:t>a các process.</w:t>
+      </w:r>
+    </w:p>
+    <w:p>
+      <w:pPr>
+        <w:numPr>
+          <w:ilvl w:val="2"/>
+          <w:numId w:val="3"/>
+        </w:numPr>
+        <w:spacing w:before="100" w:beforeAutospacing="1" w:after="100" w:afterAutospacing="1" w:line="240" w:lineRule="auto"/>
+        <w:ind w:left="540" w:hanging="180"/>
+        <w:rPr>
+          <w:rFonts w:ascii="Arial Nova" w:hAnsi="Arial Nova"/>
+        </w:rPr>
+      </w:pPr>
+      <w:r>
+        <w:rPr>
+          <w:rFonts w:ascii="Arial Nova" w:hAnsi="Arial Nova"/>
+        </w:rPr>
+        <w:t>Signal: M</w:t>
+      </w:r>
+      <w:r>
+        <w:rPr>
+          <w:rFonts w:ascii="Calibri" w:hAnsi="Calibri" w:cs="Calibri"/>
+        </w:rPr>
+        <w:t>ặ</w:t>
+      </w:r>
+      <w:r>
+        <w:rPr>
+          <w:rFonts w:ascii="Arial Nova" w:hAnsi="Arial Nova"/>
+        </w:rPr>
+        <w:t>c dù signal sinh ra v</w:t>
+      </w:r>
+      <w:r>
+        <w:rPr>
+          <w:rFonts w:ascii="Calibri" w:hAnsi="Calibri" w:cs="Calibri"/>
+        </w:rPr>
+        <w:t>ớ</w:t>
+      </w:r>
+      <w:r>
+        <w:rPr>
+          <w:rFonts w:ascii="Arial Nova" w:hAnsi="Arial Nova"/>
+        </w:rPr>
+        <w:t>i mục đích khác, nhưng ta v</w:t>
+      </w:r>
+      <w:r>
+        <w:rPr>
+          <w:rFonts w:ascii="Calibri" w:hAnsi="Calibri" w:cs="Calibri"/>
+        </w:rPr>
+        <w:t>ẫ</w:t>
+      </w:r>
+      <w:r>
+        <w:rPr>
+          <w:rFonts w:ascii="Arial Nova" w:hAnsi="Arial Nova"/>
+        </w:rPr>
+        <w:t>n có th</w:t>
+      </w:r>
+      <w:r>
+        <w:rPr>
+          <w:rFonts w:ascii="Calibri" w:hAnsi="Calibri" w:cs="Calibri"/>
+        </w:rPr>
+        <w:t>ể</w:t>
+      </w:r>
+      <w:r>
+        <w:rPr>
+          <w:rFonts w:ascii="Arial Nova" w:hAnsi="Arial Nova"/>
+        </w:rPr>
+        <w:t xml:space="preserve"> s</w:t>
+      </w:r>
+      <w:r>
+        <w:rPr>
+          <w:rFonts w:ascii="Calibri" w:hAnsi="Calibri" w:cs="Calibri"/>
+        </w:rPr>
+        <w:t>ử</w:t>
+      </w:r>
+      <w:r>
+        <w:rPr>
+          <w:rFonts w:ascii="Arial Nova" w:hAnsi="Arial Nova"/>
+        </w:rPr>
+        <w:t xml:space="preserve"> dụng chúng như m</w:t>
+      </w:r>
+      <w:r>
+        <w:rPr>
+          <w:rFonts w:ascii="Calibri" w:hAnsi="Calibri" w:cs="Calibri"/>
+        </w:rPr>
+        <w:t>ộ</w:t>
+      </w:r>
+      <w:r>
+        <w:rPr>
+          <w:rFonts w:ascii="Arial Nova" w:hAnsi="Arial Nova"/>
+        </w:rPr>
+        <w:t>t công cụ đ</w:t>
+      </w:r>
+      <w:r>
+        <w:rPr>
+          <w:rFonts w:ascii="Calibri" w:hAnsi="Calibri" w:cs="Calibri"/>
+        </w:rPr>
+        <w:t>ồ</w:t>
+      </w:r>
+      <w:r>
+        <w:rPr>
+          <w:rFonts w:ascii="Arial Nova" w:hAnsi="Arial Nova"/>
+        </w:rPr>
+        <w:t>ng b</w:t>
+      </w:r>
+      <w:r>
+        <w:rPr>
+          <w:rFonts w:ascii="Calibri" w:hAnsi="Calibri" w:cs="Calibri"/>
+        </w:rPr>
+        <w:t>ộ</w:t>
+      </w:r>
+      <w:r>
+        <w:rPr>
+          <w:rFonts w:ascii="Arial Nova" w:hAnsi="Arial Nova"/>
+        </w:rPr>
+        <w:t xml:space="preserve"> trong m</w:t>
+      </w:r>
+      <w:r>
+        <w:rPr>
+          <w:rFonts w:ascii="Calibri" w:hAnsi="Calibri" w:cs="Calibri"/>
+        </w:rPr>
+        <w:t>ộ</w:t>
+      </w:r>
+      <w:r>
+        <w:rPr>
+          <w:rFonts w:ascii="Arial Nova" w:hAnsi="Arial Nova"/>
+        </w:rPr>
+        <w:t>t vài tình hu</w:t>
+      </w:r>
+      <w:r>
+        <w:rPr>
+          <w:rFonts w:ascii="Calibri" w:hAnsi="Calibri" w:cs="Calibri"/>
+        </w:rPr>
+        <w:t>ố</w:t>
+      </w:r>
+      <w:r>
+        <w:rPr>
+          <w:rFonts w:ascii="Arial Nova" w:hAnsi="Arial Nova"/>
+        </w:rPr>
+        <w:t>ng. Ho</w:t>
+      </w:r>
+      <w:r>
+        <w:rPr>
+          <w:rFonts w:ascii="Calibri" w:hAnsi="Calibri" w:cs="Calibri"/>
+        </w:rPr>
+        <w:t>ặ</w:t>
+      </w:r>
+      <w:r>
+        <w:rPr>
+          <w:rFonts w:ascii="Arial Nova" w:hAnsi="Arial Nova"/>
+        </w:rPr>
+        <w:t>c hi</w:t>
+      </w:r>
+      <w:r>
+        <w:rPr>
+          <w:rFonts w:ascii="Calibri" w:hAnsi="Calibri" w:cs="Calibri"/>
+        </w:rPr>
+        <w:t>ế</w:t>
+      </w:r>
+      <w:r>
+        <w:rPr>
+          <w:rFonts w:ascii="Arial Nova" w:hAnsi="Arial Nova"/>
+        </w:rPr>
+        <w:t>m hơn là s</w:t>
+      </w:r>
+      <w:r>
+        <w:rPr>
+          <w:rFonts w:ascii="Calibri" w:hAnsi="Calibri" w:cs="Calibri"/>
+        </w:rPr>
+        <w:t>ử</w:t>
+      </w:r>
+      <w:r>
+        <w:rPr>
+          <w:rFonts w:ascii="Arial Nova" w:hAnsi="Arial Nova"/>
+        </w:rPr>
+        <w:t xml:space="preserve"> dụng signal như công cụ giao ti</w:t>
+      </w:r>
+      <w:r>
+        <w:rPr>
+          <w:rFonts w:ascii="Calibri" w:hAnsi="Calibri" w:cs="Calibri"/>
+        </w:rPr>
+        <w:t>ế</w:t>
+      </w:r>
+      <w:r>
+        <w:rPr>
+          <w:rFonts w:ascii="Arial Nova" w:hAnsi="Arial Nova"/>
+        </w:rPr>
+        <w:t>p: signal number đư</w:t>
+      </w:r>
+      <w:r>
+        <w:rPr>
+          <w:rFonts w:ascii="Calibri" w:hAnsi="Calibri" w:cs="Calibri"/>
+        </w:rPr>
+        <w:t>ợ</w:t>
+      </w:r>
+      <w:r>
+        <w:rPr>
+          <w:rFonts w:ascii="Arial Nova" w:hAnsi="Arial Nova"/>
+        </w:rPr>
+        <w:t>c coi như là m</w:t>
+      </w:r>
+      <w:r>
+        <w:rPr>
+          <w:rFonts w:ascii="Calibri" w:hAnsi="Calibri" w:cs="Calibri"/>
+        </w:rPr>
+        <w:t>ộ</w:t>
+      </w:r>
+      <w:r>
+        <w:rPr>
+          <w:rFonts w:ascii="Arial Nova" w:hAnsi="Arial Nova"/>
+        </w:rPr>
+        <w:t>t thông tin.</w:t>
+      </w:r>
+    </w:p>
+    <w:p/>
+    <w:p>
+      <w:pPr>
+        <w:pStyle w:val="Heading2"/>
+        <w:numPr>
+          <w:ilvl w:val="1"/>
+          <w:numId w:val="10"/>
+        </w:numPr>
+        <w:ind w:left="540" w:hanging="270"/>
+        <w:rPr>
+          <w:rFonts w:ascii="Book Antiqua" w:hAnsi="Book Antiqua"/>
+          <w:b/>
+          <w:color w:val="C00000"/>
+          <w:sz w:val="24"/>
+        </w:rPr>
+      </w:pPr>
+      <w:r>
+        <w:rPr>
+          <w:rFonts w:ascii="Book Antiqua" w:hAnsi="Book Antiqua"/>
+          <w:b/>
+          <w:color w:val="C00000"/>
+          <w:sz w:val="24"/>
+        </w:rPr>
+        <w:lastRenderedPageBreak/>
+        <w:t>Device Tree</w:t>
+      </w:r>
+    </w:p>
+    <w:p>
+      <w:pPr>
+        <w:pStyle w:val="ListParagraph"/>
+        <w:numPr>
+          <w:ilvl w:val="0"/>
+          <w:numId w:val="3"/>
+        </w:numPr>
         <w:ind w:left="450" w:hanging="270"/>
         <w:rPr>
+          <w:rStyle w:val="Hyperlink"/>
+        </w:rPr>
+      </w:pPr>
+      <w:r>
+        <w:rPr>
+          <w:rFonts w:ascii="Arial Nova" w:hAnsi="Arial Nova"/>
+        </w:rPr>
+        <w:t xml:space="preserve">Refer: </w:t>
+      </w:r>
+      <w:hyperlink r:id="rId26" w:history="1">
+        <w:r>
+          <w:rPr>
+            <w:rStyle w:val="Hyperlink"/>
+          </w:rPr>
+          <w:t>https://kipalog.com/posts/Device-Tree-trong-Linux</w:t>
+        </w:r>
+      </w:hyperlink>
+    </w:p>
+    <w:p>
+      <w:pPr>
+        <w:pStyle w:val="ListParagraph"/>
+        <w:ind w:left="450"/>
+        <w:rPr>
+          <w:rFonts w:ascii="Arial Nova" w:hAnsi="Arial Nova"/>
+        </w:rPr>
+      </w:pPr>
+    </w:p>
+    <w:p>
+      <w:pPr>
+        <w:pStyle w:val="Heading2"/>
+        <w:numPr>
+          <w:ilvl w:val="1"/>
+          <w:numId w:val="10"/>
+        </w:numPr>
+        <w:ind w:left="540" w:hanging="270"/>
+        <w:rPr>
+          <w:rFonts w:ascii="Book Antiqua" w:hAnsi="Book Antiqua"/>
+          <w:b/>
+          <w:color w:val="C00000"/>
+          <w:sz w:val="24"/>
+        </w:rPr>
+      </w:pPr>
+      <w:r>
+        <w:rPr>
+          <w:rFonts w:ascii="Book Antiqua" w:hAnsi="Book Antiqua"/>
+          <w:b/>
+          <w:color w:val="C00000"/>
+          <w:sz w:val="24"/>
+        </w:rPr>
+        <w:t>Boot</w:t>
+      </w:r>
+      <w:r>
+        <w:rPr>
+          <w:rFonts w:ascii="Book Antiqua" w:hAnsi="Book Antiqua"/>
+          <w:b/>
+          <w:color w:val="C00000"/>
+          <w:sz w:val="24"/>
+        </w:rPr>
+        <w:t>loader:</w:t>
+      </w:r>
+      <w:bookmarkEnd w:id="18"/>
+    </w:p>
+    <w:p>
+      <w:pPr>
+        <w:pStyle w:val="ListParagraph"/>
+        <w:numPr>
+          <w:ilvl w:val="0"/>
+          <w:numId w:val="3"/>
+        </w:numPr>
+        <w:ind w:left="450" w:hanging="270"/>
+        <w:rPr>
           <w:rFonts w:ascii="Arial Nova" w:hAnsi="Arial Nova"/>
         </w:rPr>
       </w:pPr>
@@ -7669,7 +8603,7 @@
         </w:rPr>
         <w:t xml:space="preserve"> </w:t>
       </w:r>
-      <w:hyperlink r:id="rId20" w:history="1">
+      <w:hyperlink r:id="rId27" w:history="1">
         <w:r>
           <w:rPr>
             <w:rStyle w:val="Hyperlink"/>
@@ -8045,7 +8979,7 @@
           <w:rFonts w:ascii="Arial Nova" w:hAnsi="Arial Nova"/>
         </w:rPr>
       </w:pPr>
-      <w:hyperlink r:id="rId21" w:history="1">
+      <w:hyperlink r:id="rId28" w:history="1">
         <w:r>
           <w:rPr>
             <w:rStyle w:val="Hyperlink"/>
@@ -8085,13 +9019,7 @@
         <w:rPr>
           <w:rFonts w:ascii="Arial Nova" w:hAnsi="Arial Nova"/>
         </w:rPr>
-        <w:t xml:space="preserve"> the processor and peri</w:t>
-      </w:r>
-      <w:r>
-        <w:rPr>
-          <w:rFonts w:ascii="Arial Nova" w:hAnsi="Arial Nova"/>
-        </w:rPr>
-        <w:t xml:space="preserve">pherals, </w:t>
+        <w:t xml:space="preserve"> the processor and peripherals, </w:t>
       </w:r>
       <w:r>
         <w:rPr>
@@ -8119,13 +9047,7 @@
         <w:rPr>
           <w:rFonts w:ascii="Arial Nova" w:hAnsi="Arial Nova"/>
         </w:rPr>
-        <w:t>A</w:t>
-      </w:r>
-      <w:r>
-        <w:rPr>
-          <w:rFonts w:ascii="Arial Nova" w:hAnsi="Arial Nova"/>
-        </w:rPr>
-        <w:t xml:space="preserve">lso used to </w:t>
+        <w:t xml:space="preserve">Also used to </w:t>
       </w:r>
       <w:r>
         <w:rPr>
@@ -8139,15 +9061,9 @@
         <w:rPr>
           <w:rFonts w:ascii="Arial Nova" w:hAnsi="Arial Nova"/>
         </w:rPr>
-        <w:t xml:space="preserve"> =&gt; </w:t>
-      </w:r>
-      <w:r>
-        <w:rPr>
-          <w:rFonts w:ascii="Arial Nova" w:hAnsi="Arial Nova"/>
-        </w:rPr>
-        <w:t> able to communicate with some form of interface, be it </w:t>
-      </w:r>
-      <w:hyperlink r:id="rId22" w:history="1">
+        <w:t xml:space="preserve"> =&gt;  able to communicate with some form of interface, be it </w:t>
+      </w:r>
+      <w:hyperlink r:id="rId29" w:history="1">
         <w:r>
           <w:rPr>
             <w:rFonts w:ascii="Arial Nova" w:hAnsi="Arial Nova"/>
@@ -8161,7 +9077,7 @@
         </w:rPr>
         <w:t>, </w:t>
       </w:r>
-      <w:hyperlink r:id="rId23" w:history="1">
+      <w:hyperlink r:id="rId30" w:history="1">
         <w:r>
           <w:rPr>
             <w:rFonts w:ascii="Arial Nova" w:hAnsi="Arial Nova"/>
@@ -8193,13 +9109,7 @@
         <w:rPr>
           <w:rFonts w:ascii="Arial Nova" w:hAnsi="Arial Nova"/>
         </w:rPr>
-        <w:t>O</w:t>
-      </w:r>
-      <w:r>
-        <w:rPr>
-          <w:rFonts w:ascii="Arial Nova" w:hAnsi="Arial Nova"/>
-        </w:rPr>
-        <w:t xml:space="preserve">ne of the main tasks of bootloaders includes </w:t>
+        <w:t xml:space="preserve">One of the main tasks of bootloaders includes </w:t>
       </w:r>
       <w:r>
         <w:rPr>
@@ -8644,8 +9554,6 @@
         </w:rPr>
         <w:br w:type="page"/>
       </w:r>
-      <w:bookmarkStart w:id="18" w:name="_GoBack"/>
-      <w:bookmarkEnd w:id="18"/>
     </w:p>
     <w:p>
       <w:pPr>
@@ -8693,7 +9601,7 @@
         </w:rPr>
         <w:t xml:space="preserve"> Refer: </w:t>
       </w:r>
-      <w:hyperlink r:id="rId24" w:history="1">
+      <w:hyperlink r:id="rId31" w:history="1">
         <w:r>
           <w:rPr>
             <w:rStyle w:val="Hyperlink"/>
@@ -8907,7 +9815,7 @@
         </w:rPr>
         <w:t xml:space="preserve">Refer: </w:t>
       </w:r>
-      <w:hyperlink r:id="rId25" w:history="1">
+      <w:hyperlink r:id="rId32" w:history="1">
         <w:r>
           <w:rPr>
             <w:rStyle w:val="Hyperlink"/>
@@ -9944,7 +10852,7 @@
         </w:rPr>
         <w:t xml:space="preserve">Refer: </w:t>
       </w:r>
-      <w:hyperlink r:id="rId26" w:history="1">
+      <w:hyperlink r:id="rId33" w:history="1">
         <w:r>
           <w:rPr>
             <w:rStyle w:val="Hyperlink"/>
@@ -10536,7 +11444,7 @@
         </w:rPr>
         <w:t xml:space="preserve">Refer: </w:t>
       </w:r>
-      <w:hyperlink r:id="rId27" w:history="1">
+      <w:hyperlink r:id="rId34" w:history="1">
         <w:r>
           <w:rPr>
             <w:rStyle w:val="Hyperlink"/>
@@ -10676,7 +11584,7 @@
       <w:r>
         <w:t xml:space="preserve">Refer: </w:t>
       </w:r>
-      <w:hyperlink r:id="rId28" w:history="1">
+      <w:hyperlink r:id="rId35" w:history="1">
         <w:r>
           <w:rPr>
             <w:rStyle w:val="Hyperlink"/>
@@ -10809,7 +11717,7 @@
         </w:rPr>
         <w:t xml:space="preserve"> * Note: Firmware vs Driver: </w:t>
       </w:r>
-      <w:hyperlink r:id="rId29" w:history="1">
+      <w:hyperlink r:id="rId36" w:history="1">
         <w:r>
           <w:rPr>
             <w:rStyle w:val="Hyperlink"/>
@@ -12031,7 +12939,7 @@
         </w:rPr>
         <w:t xml:space="preserve">Refer: </w:t>
       </w:r>
-      <w:hyperlink r:id="rId30" w:history="1">
+      <w:hyperlink r:id="rId37" w:history="1">
         <w:r>
           <w:rPr>
             <w:rStyle w:val="Hyperlink"/>
@@ -15745,7 +16653,7 @@
       </w:r>
     </w:p>
     <w:sectPr>
-      <w:footerReference w:type="default" r:id="rId31"/>
+      <w:footerReference w:type="default" r:id="rId38"/>
       <w:pgSz w:w="12240" w:h="15840"/>
       <w:pgMar w:top="1440" w:right="360" w:bottom="1440" w:left="1080" w:header="720" w:footer="720" w:gutter="0"/>
       <w:cols w:space="720"/>
@@ -15827,7 +16735,7 @@
           <w:rPr>
             <w:noProof/>
           </w:rPr>
-          <w:t>15</w:t>
+          <w:t>6</w:t>
         </w:r>
         <w:r>
           <w:rPr>
@@ -16504,9 +17412,9 @@
     </w:lvl>
   </w:abstractNum>
   <w:abstractNum w:abstractNumId="5" w15:restartNumberingAfterBreak="0">
-    <w:nsid w:val="1B0D7C5E"/>
+    <w:nsid w:val="198A08FB"/>
     <w:multiLevelType w:val="multilevel"/>
-    <w:tmpl w:val="E4681CC6"/>
+    <w:tmpl w:val="5058C2DC"/>
     <w:lvl w:ilvl="0">
       <w:start w:val="1"/>
       <w:numFmt w:val="bullet"/>
@@ -16514,9 +17422,9 @@
       <w:lvlJc w:val="left"/>
       <w:pPr>
         <w:tabs>
-          <w:tab w:val="num" w:pos="2160"/>
+          <w:tab w:val="num" w:pos="720"/>
         </w:tabs>
-        <w:ind w:left="2160" w:hanging="360"/>
+        <w:ind w:left="720" w:hanging="360"/>
       </w:pPr>
       <w:rPr>
         <w:rFonts w:ascii="Symbol" w:hAnsi="Symbol" w:hint="default"/>
@@ -16530,9 +17438,9 @@
       <w:lvlJc w:val="left"/>
       <w:pPr>
         <w:tabs>
-          <w:tab w:val="num" w:pos="2880"/>
+          <w:tab w:val="num" w:pos="1440"/>
         </w:tabs>
-        <w:ind w:left="2880" w:hanging="360"/>
+        <w:ind w:left="1440" w:hanging="360"/>
       </w:pPr>
       <w:rPr>
         <w:rFonts w:ascii="Courier New" w:hAnsi="Courier New" w:hint="default"/>
@@ -16546,9 +17454,9 @@
       <w:lvlJc w:val="left"/>
       <w:pPr>
         <w:tabs>
-          <w:tab w:val="num" w:pos="3600"/>
+          <w:tab w:val="num" w:pos="2160"/>
         </w:tabs>
-        <w:ind w:left="3600" w:hanging="360"/>
+        <w:ind w:left="2160" w:hanging="360"/>
       </w:pPr>
       <w:rPr>
         <w:rFonts w:ascii="Wingdings" w:hAnsi="Wingdings" w:hint="default"/>
@@ -16562,9 +17470,9 @@
       <w:lvlJc w:val="left"/>
       <w:pPr>
         <w:tabs>
-          <w:tab w:val="num" w:pos="4320"/>
+          <w:tab w:val="num" w:pos="2880"/>
         </w:tabs>
-        <w:ind w:left="4320" w:hanging="360"/>
+        <w:ind w:left="2880" w:hanging="360"/>
       </w:pPr>
       <w:rPr>
         <w:rFonts w:ascii="Wingdings" w:hAnsi="Wingdings" w:hint="default"/>
@@ -16578,9 +17486,9 @@
       <w:lvlJc w:val="left"/>
       <w:pPr>
         <w:tabs>
-          <w:tab w:val="num" w:pos="5040"/>
+          <w:tab w:val="num" w:pos="3600"/>
         </w:tabs>
-        <w:ind w:left="5040" w:hanging="360"/>
+        <w:ind w:left="3600" w:hanging="360"/>
       </w:pPr>
       <w:rPr>
         <w:rFonts w:ascii="Wingdings" w:hAnsi="Wingdings" w:hint="default"/>
@@ -16594,9 +17502,9 @@
       <w:lvlJc w:val="left"/>
       <w:pPr>
         <w:tabs>
-          <w:tab w:val="num" w:pos="5760"/>
+          <w:tab w:val="num" w:pos="4320"/>
         </w:tabs>
-        <w:ind w:left="5760" w:hanging="360"/>
+        <w:ind w:left="4320" w:hanging="360"/>
       </w:pPr>
       <w:rPr>
         <w:rFonts w:ascii="Wingdings" w:hAnsi="Wingdings" w:hint="default"/>
@@ -16610,9 +17518,9 @@
       <w:lvlJc w:val="left"/>
       <w:pPr>
         <w:tabs>
-          <w:tab w:val="num" w:pos="6480"/>
+          <w:tab w:val="num" w:pos="5040"/>
         </w:tabs>
-        <w:ind w:left="6480" w:hanging="360"/>
+        <w:ind w:left="5040" w:hanging="360"/>
       </w:pPr>
       <w:rPr>
         <w:rFonts w:ascii="Wingdings" w:hAnsi="Wingdings" w:hint="default"/>
@@ -16626,9 +17534,9 @@
       <w:lvlJc w:val="left"/>
       <w:pPr>
         <w:tabs>
-          <w:tab w:val="num" w:pos="7200"/>
+          <w:tab w:val="num" w:pos="5760"/>
         </w:tabs>
-        <w:ind w:left="7200" w:hanging="360"/>
+        <w:ind w:left="5760" w:hanging="360"/>
       </w:pPr>
       <w:rPr>
         <w:rFonts w:ascii="Wingdings" w:hAnsi="Wingdings" w:hint="default"/>
@@ -16642,9 +17550,9 @@
       <w:lvlJc w:val="left"/>
       <w:pPr>
         <w:tabs>
-          <w:tab w:val="num" w:pos="7920"/>
+          <w:tab w:val="num" w:pos="6480"/>
         </w:tabs>
-        <w:ind w:left="7920" w:hanging="360"/>
+        <w:ind w:left="6480" w:hanging="360"/>
       </w:pPr>
       <w:rPr>
         <w:rFonts w:ascii="Wingdings" w:hAnsi="Wingdings" w:hint="default"/>
@@ -16653,6 +17561,155 @@
     </w:lvl>
   </w:abstractNum>
   <w:abstractNum w:abstractNumId="6" w15:restartNumberingAfterBreak="0">
+    <w:nsid w:val="1B0D7C5E"/>
+    <w:multiLevelType w:val="multilevel"/>
+    <w:tmpl w:val="E4681CC6"/>
+    <w:lvl w:ilvl="0">
+      <w:start w:val="1"/>
+      <w:numFmt w:val="bullet"/>
+      <w:lvlText w:val=""/>
+      <w:lvlJc w:val="left"/>
+      <w:pPr>
+        <w:tabs>
+          <w:tab w:val="num" w:pos="2160"/>
+        </w:tabs>
+        <w:ind w:left="2160" w:hanging="360"/>
+      </w:pPr>
+      <w:rPr>
+        <w:rFonts w:ascii="Symbol" w:hAnsi="Symbol" w:hint="default"/>
+        <w:sz w:val="20"/>
+      </w:rPr>
+    </w:lvl>
+    <w:lvl w:ilvl="1" w:tentative="1">
+      <w:start w:val="1"/>
+      <w:numFmt w:val="bullet"/>
+      <w:lvlText w:val="o"/>
+      <w:lvlJc w:val="left"/>
+      <w:pPr>
+        <w:tabs>
+          <w:tab w:val="num" w:pos="2880"/>
+        </w:tabs>
+        <w:ind w:left="2880" w:hanging="360"/>
+      </w:pPr>
+      <w:rPr>
+        <w:rFonts w:ascii="Courier New" w:hAnsi="Courier New" w:hint="default"/>
+        <w:sz w:val="20"/>
+      </w:rPr>
+    </w:lvl>
+    <w:lvl w:ilvl="2" w:tentative="1">
+      <w:start w:val="1"/>
+      <w:numFmt w:val="bullet"/>
+      <w:lvlText w:val=""/>
+      <w:lvlJc w:val="left"/>
+      <w:pPr>
+        <w:tabs>
+          <w:tab w:val="num" w:pos="3600"/>
+        </w:tabs>
+        <w:ind w:left="3600" w:hanging="360"/>
+      </w:pPr>
+      <w:rPr>
+        <w:rFonts w:ascii="Wingdings" w:hAnsi="Wingdings" w:hint="default"/>
+        <w:sz w:val="20"/>
+      </w:rPr>
+    </w:lvl>
+    <w:lvl w:ilvl="3" w:tentative="1">
+      <w:start w:val="1"/>
+      <w:numFmt w:val="bullet"/>
+      <w:lvlText w:val=""/>
+      <w:lvlJc w:val="left"/>
+      <w:pPr>
+        <w:tabs>
+          <w:tab w:val="num" w:pos="4320"/>
+        </w:tabs>
+        <w:ind w:left="4320" w:hanging="360"/>
+      </w:pPr>
+      <w:rPr>
+        <w:rFonts w:ascii="Wingdings" w:hAnsi="Wingdings" w:hint="default"/>
+        <w:sz w:val="20"/>
+      </w:rPr>
+    </w:lvl>
+    <w:lvl w:ilvl="4" w:tentative="1">
+      <w:start w:val="1"/>
+      <w:numFmt w:val="bullet"/>
+      <w:lvlText w:val=""/>
+      <w:lvlJc w:val="left"/>
+      <w:pPr>
+        <w:tabs>
+          <w:tab w:val="num" w:pos="5040"/>
+        </w:tabs>
+        <w:ind w:left="5040" w:hanging="360"/>
+      </w:pPr>
+      <w:rPr>
+        <w:rFonts w:ascii="Wingdings" w:hAnsi="Wingdings" w:hint="default"/>
+        <w:sz w:val="20"/>
+      </w:rPr>
+    </w:lvl>
+    <w:lvl w:ilvl="5" w:tentative="1">
+      <w:start w:val="1"/>
+      <w:numFmt w:val="bullet"/>
+      <w:lvlText w:val=""/>
+      <w:lvlJc w:val="left"/>
+      <w:pPr>
+        <w:tabs>
+          <w:tab w:val="num" w:pos="5760"/>
+        </w:tabs>
+        <w:ind w:left="5760" w:hanging="360"/>
+      </w:pPr>
+      <w:rPr>
+        <w:rFonts w:ascii="Wingdings" w:hAnsi="Wingdings" w:hint="default"/>
+        <w:sz w:val="20"/>
+      </w:rPr>
+    </w:lvl>
+    <w:lvl w:ilvl="6" w:tentative="1">
+      <w:start w:val="1"/>
+      <w:numFmt w:val="bullet"/>
+      <w:lvlText w:val=""/>
+      <w:lvlJc w:val="left"/>
+      <w:pPr>
+        <w:tabs>
+          <w:tab w:val="num" w:pos="6480"/>
+        </w:tabs>
+        <w:ind w:left="6480" w:hanging="360"/>
+      </w:pPr>
+      <w:rPr>
+        <w:rFonts w:ascii="Wingdings" w:hAnsi="Wingdings" w:hint="default"/>
+        <w:sz w:val="20"/>
+      </w:rPr>
+    </w:lvl>
+    <w:lvl w:ilvl="7" w:tentative="1">
+      <w:start w:val="1"/>
+      <w:numFmt w:val="bullet"/>
+      <w:lvlText w:val=""/>
+      <w:lvlJc w:val="left"/>
+      <w:pPr>
+        <w:tabs>
+          <w:tab w:val="num" w:pos="7200"/>
+        </w:tabs>
+        <w:ind w:left="7200" w:hanging="360"/>
+      </w:pPr>
+      <w:rPr>
+        <w:rFonts w:ascii="Wingdings" w:hAnsi="Wingdings" w:hint="default"/>
+        <w:sz w:val="20"/>
+      </w:rPr>
+    </w:lvl>
+    <w:lvl w:ilvl="8" w:tentative="1">
+      <w:start w:val="1"/>
+      <w:numFmt w:val="bullet"/>
+      <w:lvlText w:val=""/>
+      <w:lvlJc w:val="left"/>
+      <w:pPr>
+        <w:tabs>
+          <w:tab w:val="num" w:pos="7920"/>
+        </w:tabs>
+        <w:ind w:left="7920" w:hanging="360"/>
+      </w:pPr>
+      <w:rPr>
+        <w:rFonts w:ascii="Wingdings" w:hAnsi="Wingdings" w:hint="default"/>
+        <w:sz w:val="20"/>
+      </w:rPr>
+    </w:lvl>
+  </w:abstractNum>
+  <w:abstractNum w:abstractNumId="7" w15:restartNumberingAfterBreak="0">
     <w:nsid w:val="2A955D5E"/>
     <w:multiLevelType w:val="multilevel"/>
     <w:tmpl w:val="8124BBB4"/>
@@ -16792,7 +17849,7 @@
       </w:rPr>
     </w:lvl>
   </w:abstractNum>
-  <w:abstractNum w:abstractNumId="7" w15:restartNumberingAfterBreak="0">
+  <w:abstractNum w:abstractNumId="8" w15:restartNumberingAfterBreak="0">
     <w:nsid w:val="2D6C3AD3"/>
     <w:multiLevelType w:val="hybridMultilevel"/>
     <w:tmpl w:val="59CA1114"/>
@@ -16905,7 +17962,7 @@
       </w:rPr>
     </w:lvl>
   </w:abstractNum>
-  <w:abstractNum w:abstractNumId="8" w15:restartNumberingAfterBreak="0">
+  <w:abstractNum w:abstractNumId="9" w15:restartNumberingAfterBreak="0">
     <w:nsid w:val="2E565E9D"/>
     <w:multiLevelType w:val="hybridMultilevel"/>
     <w:tmpl w:val="EEF02D34"/>
@@ -17018,7 +18075,7 @@
       </w:rPr>
     </w:lvl>
   </w:abstractNum>
-  <w:abstractNum w:abstractNumId="9" w15:restartNumberingAfterBreak="0">
+  <w:abstractNum w:abstractNumId="10" w15:restartNumberingAfterBreak="0">
     <w:nsid w:val="39053F86"/>
     <w:multiLevelType w:val="hybridMultilevel"/>
     <w:tmpl w:val="564ADE4A"/>
@@ -17131,7 +18188,7 @@
       </w:rPr>
     </w:lvl>
   </w:abstractNum>
-  <w:abstractNum w:abstractNumId="10" w15:restartNumberingAfterBreak="0">
+  <w:abstractNum w:abstractNumId="11" w15:restartNumberingAfterBreak="0">
     <w:nsid w:val="4372273F"/>
     <w:multiLevelType w:val="hybridMultilevel"/>
     <w:tmpl w:val="A5681FE6"/>
@@ -17244,7 +18301,7 @@
       </w:rPr>
     </w:lvl>
   </w:abstractNum>
-  <w:abstractNum w:abstractNumId="11" w15:restartNumberingAfterBreak="0">
+  <w:abstractNum w:abstractNumId="12" w15:restartNumberingAfterBreak="0">
     <w:nsid w:val="4C0D5BD4"/>
     <w:multiLevelType w:val="multilevel"/>
     <w:tmpl w:val="1C24076A"/>
@@ -17386,7 +18443,7 @@
       </w:rPr>
     </w:lvl>
   </w:abstractNum>
-  <w:abstractNum w:abstractNumId="12" w15:restartNumberingAfterBreak="0">
+  <w:abstractNum w:abstractNumId="13" w15:restartNumberingAfterBreak="0">
     <w:nsid w:val="4E09650D"/>
     <w:multiLevelType w:val="hybridMultilevel"/>
     <w:tmpl w:val="E724E62E"/>
@@ -17499,7 +18556,7 @@
       </w:rPr>
     </w:lvl>
   </w:abstractNum>
-  <w:abstractNum w:abstractNumId="13" w15:restartNumberingAfterBreak="0">
+  <w:abstractNum w:abstractNumId="14" w15:restartNumberingAfterBreak="0">
     <w:nsid w:val="5A163E83"/>
     <w:multiLevelType w:val="hybridMultilevel"/>
     <w:tmpl w:val="C6AE9FC2"/>
@@ -17611,7 +18668,7 @@
       </w:rPr>
     </w:lvl>
   </w:abstractNum>
-  <w:abstractNum w:abstractNumId="14" w15:restartNumberingAfterBreak="0">
+  <w:abstractNum w:abstractNumId="15" w15:restartNumberingAfterBreak="0">
     <w:nsid w:val="5EBC1414"/>
     <w:multiLevelType w:val="hybridMultilevel"/>
     <w:tmpl w:val="48289A64"/>
@@ -17713,7 +18770,7 @@
       </w:pPr>
     </w:lvl>
   </w:abstractNum>
-  <w:abstractNum w:abstractNumId="15" w15:restartNumberingAfterBreak="0">
+  <w:abstractNum w:abstractNumId="16" w15:restartNumberingAfterBreak="0">
     <w:nsid w:val="61E562B3"/>
     <w:multiLevelType w:val="hybridMultilevel"/>
     <w:tmpl w:val="BD260A88"/>
@@ -17825,7 +18882,7 @@
       </w:rPr>
     </w:lvl>
   </w:abstractNum>
-  <w:abstractNum w:abstractNumId="16" w15:restartNumberingAfterBreak="0">
+  <w:abstractNum w:abstractNumId="17" w15:restartNumberingAfterBreak="0">
     <w:nsid w:val="666F0624"/>
     <w:multiLevelType w:val="hybridMultilevel"/>
     <w:tmpl w:val="5ED44014"/>
@@ -17939,7 +18996,7 @@
       </w:rPr>
     </w:lvl>
   </w:abstractNum>
-  <w:abstractNum w:abstractNumId="17" w15:restartNumberingAfterBreak="0">
+  <w:abstractNum w:abstractNumId="18" w15:restartNumberingAfterBreak="0">
     <w:nsid w:val="6A534EAA"/>
     <w:multiLevelType w:val="hybridMultilevel"/>
     <w:tmpl w:val="425ACE56"/>
@@ -18056,54 +19113,57 @@
     <w:abstractNumId w:val="4"/>
   </w:num>
   <w:num w:numId="2">
-    <w:abstractNumId w:val="17"/>
+    <w:abstractNumId w:val="18"/>
   </w:num>
   <w:num w:numId="3">
-    <w:abstractNumId w:val="7"/>
+    <w:abstractNumId w:val="8"/>
   </w:num>
   <w:num w:numId="4">
     <w:abstractNumId w:val="3"/>
   </w:num>
   <w:num w:numId="5">
-    <w:abstractNumId w:val="10"/>
+    <w:abstractNumId w:val="11"/>
   </w:num>
   <w:num w:numId="6">
     <w:abstractNumId w:val="2"/>
   </w:num>
   <w:num w:numId="7">
-    <w:abstractNumId w:val="8"/>
+    <w:abstractNumId w:val="9"/>
   </w:num>
   <w:num w:numId="8">
-    <w:abstractNumId w:val="9"/>
+    <w:abstractNumId w:val="10"/>
   </w:num>
   <w:num w:numId="9">
     <w:abstractNumId w:val="0"/>
   </w:num>
   <w:num w:numId="10">
-    <w:abstractNumId w:val="14"/>
+    <w:abstractNumId w:val="15"/>
   </w:num>
   <w:num w:numId="11">
-    <w:abstractNumId w:val="11"/>
+    <w:abstractNumId w:val="12"/>
   </w:num>
   <w:num w:numId="12">
-    <w:abstractNumId w:val="6"/>
+    <w:abstractNumId w:val="7"/>
   </w:num>
   <w:num w:numId="13">
+    <w:abstractNumId w:val="17"/>
+  </w:num>
+  <w:num w:numId="14">
     <w:abstractNumId w:val="16"/>
   </w:num>
-  <w:num w:numId="14">
-    <w:abstractNumId w:val="15"/>
-  </w:num>
   <w:num w:numId="15">
-    <w:abstractNumId w:val="12"/>
+    <w:abstractNumId w:val="13"/>
   </w:num>
   <w:num w:numId="16">
-    <w:abstractNumId w:val="13"/>
+    <w:abstractNumId w:val="14"/>
   </w:num>
   <w:num w:numId="17">
     <w:abstractNumId w:val="1"/>
   </w:num>
   <w:num w:numId="18">
+    <w:abstractNumId w:val="6"/>
+  </w:num>
+  <w:num w:numId="19">
     <w:abstractNumId w:val="5"/>
   </w:num>
   <w:numIdMacAtCleanup w:val="13"/>
@@ -19129,7 +20189,7 @@
 </file>
 
 <file path=customXml/itemProps1.xml><?xml version="1.0" encoding="utf-8"?>
-<ds:datastoreItem xmlns:ds="http://schemas.openxmlformats.org/officeDocument/2006/customXml" ds:itemID="{60DB6EDB-C5A9-4DD1-A160-87EA40ECA721}">
+<ds:datastoreItem xmlns:ds="http://schemas.openxmlformats.org/officeDocument/2006/customXml" ds:itemID="{D06BC344-D6BB-4BCC-9BAD-570A8E64917D}">
   <ds:schemaRefs>
     <ds:schemaRef ds:uri="http://schemas.openxmlformats.org/officeDocument/2006/bibliography"/>
   </ds:schemaRefs>

</xml_diff>